<commit_message>
group project initiated 2
</commit_message>
<xml_diff>
--- a/GroupIIIProject/Group3Plan.docx
+++ b/GroupIIIProject/Group3Plan.docx
@@ -11,13 +11,13 @@
         </w:numPr>
       </w:pPr>
       <w:r>
-        <w:t>The user who is struggling to lose weight and the experts$(dieti</w:t>
-      </w:r>
-      <w:r>
-        <w:t>cians)</w:t>
-      </w:r>
-      <w:r>
-        <w:t xml:space="preserve"> should be user of the proposed system</w:t>
+        <w:t xml:space="preserve">The user who is struggling to lose weight </w:t>
+      </w:r>
+      <w:r>
+        <w:t xml:space="preserve">or any other symptom, and the experts </w:t>
+      </w:r>
+      <w:r>
+        <w:t>(dieticians) should be user of the proposed system</w:t>
       </w:r>
     </w:p>
     <w:p>
@@ -109,17 +109,7 @@
       </w:r>
       <w:r>
         <w:tab/>
-      </w:r>
-      <w:proofErr w:type="spellStart"/>
-      <w:r>
-        <w:t>ft</w:t>
-      </w:r>
-      <w:proofErr w:type="spellEnd"/>
-      <w:r>
-        <w:t>/in/</w:t>
-      </w:r>
-      <w:r>
-        <w:t xml:space="preserve">cm   </w:t>
+        <w:t xml:space="preserve">ft/in/cm   </w:t>
       </w:r>
     </w:p>
     <w:p>
@@ -131,23 +121,7 @@
       </w:r>
       <w:r>
         <w:tab/>
-        <w:t xml:space="preserve">  </w:t>
-      </w:r>
-      <w:proofErr w:type="spellStart"/>
-      <w:r>
-        <w:t>lbs</w:t>
-      </w:r>
-      <w:proofErr w:type="spellEnd"/>
-      <w:r>
-        <w:t xml:space="preserve">   </w:t>
-      </w:r>
-      <w:proofErr w:type="gramStart"/>
-      <w:r>
-        <w:t>or  kg</w:t>
-      </w:r>
-      <w:proofErr w:type="gramEnd"/>
-      <w:r>
-        <w:t xml:space="preserve">  </w:t>
+        <w:t xml:space="preserve">  lbs   or  kg  </w:t>
       </w:r>
     </w:p>
     <w:p>
@@ -171,18 +145,29 @@
       </w:r>
       <w:r>
         <w:tab/>
-        <w:t xml:space="preserve"> Mal</w:t>
-      </w:r>
-      <w:r>
-        <w:t>e/Female</w:t>
-      </w:r>
-    </w:p>
-    <w:p>
-      <w:pPr>
-        <w:pStyle w:val="ListParagraph"/>
-      </w:pPr>
-      <w:r>
-        <w:t>The same user can be both expert and normal user, but still we need a field to category the user so that he/she can be part of expert list.</w:t>
+        <w:t xml:space="preserve"> Male/Female</w:t>
+      </w:r>
+    </w:p>
+    <w:p>
+      <w:pPr>
+        <w:pStyle w:val="ListParagraph"/>
+      </w:pPr>
+      <w:r>
+        <w:t xml:space="preserve">The same user can be both expert and normal user, but still we need a field </w:t>
+      </w:r>
+      <w:r>
+        <w:t>or</w:t>
+      </w:r>
+      <w:r>
+        <w:t xml:space="preserve"> category </w:t>
+      </w:r>
+      <w:r>
+        <w:t xml:space="preserve">for </w:t>
+      </w:r>
+      <w:bookmarkStart w:id="0" w:name="_GoBack"/>
+      <w:bookmarkEnd w:id="0"/>
+      <w:r>
+        <w:t>the user so that he/she can be part of expert list.</w:t>
       </w:r>
     </w:p>
     <w:p>
@@ -623,8 +608,6 @@
       <w:r>
         <w:t>Bad habit trend for users in the system</w:t>
       </w:r>
-      <w:bookmarkStart w:id="0" w:name="_GoBack"/>
-      <w:bookmarkEnd w:id="0"/>
     </w:p>
     <w:sectPr>
       <w:pgSz w:w="12240" w:h="15840"/>
@@ -1612,7 +1595,7 @@
 </file>
 
 <file path=customXml/itemProps1.xml><?xml version="1.0" encoding="utf-8"?>
-<ds:datastoreItem xmlns:ds="http://schemas.openxmlformats.org/officeDocument/2006/customXml" ds:itemID="{9AC86A6B-16CB-4F78-BFB5-738CFE3841CD}">
+<ds:datastoreItem xmlns:ds="http://schemas.openxmlformats.org/officeDocument/2006/customXml" ds:itemID="{1A3BB54E-30D8-462D-9E95-DB5C435A89A2}">
   <ds:schemaRefs>
     <ds:schemaRef ds:uri="http://schemas.openxmlformats.org/officeDocument/2006/bibliography"/>
   </ds:schemaRefs>

</xml_diff>

<commit_message>
group project initiated 3
</commit_message>
<xml_diff>
--- a/GroupIIIProject/Group3Plan.docx
+++ b/GroupIIIProject/Group3Plan.docx
@@ -3,6 +3,187 @@
 <w:document xmlns:wpc="http://schemas.microsoft.com/office/word/2010/wordprocessingCanvas" xmlns:mc="http://schemas.openxmlformats.org/markup-compatibility/2006" xmlns:o="urn:schemas-microsoft-com:office:office" xmlns:r="http://schemas.openxmlformats.org/officeDocument/2006/relationships" xmlns:m="http://schemas.openxmlformats.org/officeDocument/2006/math" xmlns:v="urn:schemas-microsoft-com:vml" xmlns:wp14="http://schemas.microsoft.com/office/word/2010/wordprocessingDrawing" xmlns:wp="http://schemas.openxmlformats.org/drawingml/2006/wordprocessingDrawing" xmlns:w10="urn:schemas-microsoft-com:office:word" xmlns:w="http://schemas.openxmlformats.org/wordprocessingml/2006/main" xmlns:w14="http://schemas.microsoft.com/office/word/2010/wordml" xmlns:w15="http://schemas.microsoft.com/office/word/2012/wordml" xmlns:wpg="http://schemas.microsoft.com/office/word/2010/wordprocessingGroup" xmlns:wpi="http://schemas.microsoft.com/office/word/2010/wordprocessingInk" xmlns:wne="http://schemas.microsoft.com/office/word/2006/wordml" xmlns:wps="http://schemas.microsoft.com/office/word/2010/wordprocessingShape" mc:Ignorable="w14 w15 wp14">
   <w:body>
     <w:p>
+      <w:r>
+        <w:t>Basic Functionality</w:t>
+      </w:r>
+    </w:p>
+    <w:p>
+      <w:pPr>
+        <w:shd w:val="clear" w:color="auto" w:fill="FFFFFF"/>
+        <w:spacing w:after="0" w:line="240" w:lineRule="auto"/>
+        <w:rPr>
+          <w:rFonts w:ascii="Arial" w:eastAsia="Times New Roman" w:hAnsi="Arial" w:cs="Arial"/>
+          <w:color w:val="222222"/>
+          <w:sz w:val="19"/>
+          <w:szCs w:val="19"/>
+        </w:rPr>
+      </w:pPr>
+      <w:r>
+        <w:rPr>
+          <w:rFonts w:ascii="Arial" w:eastAsia="Times New Roman" w:hAnsi="Arial" w:cs="Arial"/>
+          <w:color w:val="222222"/>
+          <w:sz w:val="19"/>
+          <w:szCs w:val="19"/>
+        </w:rPr>
+        <w:t>1. Provide messaging between user and dietitian/trainer to have a conversation about problem and provide feedback.</w:t>
+      </w:r>
+    </w:p>
+    <w:p>
+      <w:pPr>
+        <w:shd w:val="clear" w:color="auto" w:fill="FFFFFF"/>
+        <w:spacing w:after="0" w:line="240" w:lineRule="auto"/>
+        <w:rPr>
+          <w:rFonts w:ascii="Arial" w:eastAsia="Times New Roman" w:hAnsi="Arial" w:cs="Arial"/>
+          <w:color w:val="222222"/>
+          <w:sz w:val="19"/>
+          <w:szCs w:val="19"/>
+        </w:rPr>
+      </w:pPr>
+      <w:r>
+        <w:rPr>
+          <w:rFonts w:ascii="Arial" w:eastAsia="Times New Roman" w:hAnsi="Arial" w:cs="Arial"/>
+          <w:color w:val="222222"/>
+          <w:sz w:val="19"/>
+          <w:szCs w:val="19"/>
+        </w:rPr>
+        <w:t>2. Ability to choose dietitian/trainer based on their profile, rating.</w:t>
+      </w:r>
+    </w:p>
+    <w:p>
+      <w:pPr>
+        <w:shd w:val="clear" w:color="auto" w:fill="FFFFFF"/>
+        <w:spacing w:after="0" w:line="240" w:lineRule="auto"/>
+        <w:rPr>
+          <w:rFonts w:ascii="Arial" w:eastAsia="Times New Roman" w:hAnsi="Arial" w:cs="Arial"/>
+          <w:color w:val="222222"/>
+          <w:sz w:val="19"/>
+          <w:szCs w:val="19"/>
+        </w:rPr>
+      </w:pPr>
+      <w:r>
+        <w:rPr>
+          <w:rFonts w:ascii="Arial" w:eastAsia="Times New Roman" w:hAnsi="Arial" w:cs="Arial"/>
+          <w:color w:val="222222"/>
+          <w:sz w:val="19"/>
+          <w:szCs w:val="19"/>
+        </w:rPr>
+        <w:t>3. Ability to choose predefined plans based on survey input (health condition) or create custom plan.</w:t>
+      </w:r>
+    </w:p>
+    <w:p>
+      <w:pPr>
+        <w:shd w:val="clear" w:color="auto" w:fill="FFFFFF"/>
+        <w:spacing w:after="0" w:line="240" w:lineRule="auto"/>
+        <w:rPr>
+          <w:rFonts w:ascii="Arial" w:eastAsia="Times New Roman" w:hAnsi="Arial" w:cs="Arial"/>
+          <w:color w:val="222222"/>
+          <w:sz w:val="19"/>
+          <w:szCs w:val="19"/>
+        </w:rPr>
+      </w:pPr>
+      <w:r>
+        <w:rPr>
+          <w:rFonts w:ascii="Arial" w:eastAsia="Times New Roman" w:hAnsi="Arial" w:cs="Arial"/>
+          <w:color w:val="222222"/>
+          <w:sz w:val="19"/>
+          <w:szCs w:val="19"/>
+        </w:rPr>
+        <w:t>4. Ability for User to update action of plan when completed.</w:t>
+      </w:r>
+    </w:p>
+    <w:p>
+      <w:pPr>
+        <w:shd w:val="clear" w:color="auto" w:fill="FFFFFF"/>
+        <w:spacing w:after="0" w:line="240" w:lineRule="auto"/>
+        <w:rPr>
+          <w:rFonts w:ascii="Arial" w:eastAsia="Times New Roman" w:hAnsi="Arial" w:cs="Arial"/>
+          <w:color w:val="222222"/>
+          <w:sz w:val="19"/>
+          <w:szCs w:val="19"/>
+        </w:rPr>
+      </w:pPr>
+      <w:r>
+        <w:rPr>
+          <w:rFonts w:ascii="Arial" w:eastAsia="Times New Roman" w:hAnsi="Arial" w:cs="Arial"/>
+          <w:color w:val="222222"/>
+          <w:sz w:val="19"/>
+          <w:szCs w:val="19"/>
+        </w:rPr>
+        <w:t>5. Track progress of plan for self assessment. visualize progress. dietitian can also provide feedback based on progress.</w:t>
+      </w:r>
+    </w:p>
+    <w:p>
+      <w:pPr>
+        <w:shd w:val="clear" w:color="auto" w:fill="FFFFFF"/>
+        <w:spacing w:after="0" w:line="240" w:lineRule="auto"/>
+        <w:rPr>
+          <w:rFonts w:ascii="Arial" w:eastAsia="Times New Roman" w:hAnsi="Arial" w:cs="Arial"/>
+          <w:color w:val="222222"/>
+          <w:sz w:val="19"/>
+          <w:szCs w:val="19"/>
+        </w:rPr>
+      </w:pPr>
+      <w:r>
+        <w:rPr>
+          <w:rFonts w:ascii="Arial" w:eastAsia="Times New Roman" w:hAnsi="Arial" w:cs="Arial"/>
+          <w:color w:val="222222"/>
+          <w:sz w:val="19"/>
+          <w:szCs w:val="19"/>
+        </w:rPr>
+        <w:t>6. Ability to get reminders about plan actions.</w:t>
+      </w:r>
+    </w:p>
+    <w:p>
+      <w:pPr>
+        <w:shd w:val="clear" w:color="auto" w:fill="FFFFFF"/>
+        <w:spacing w:after="0" w:line="240" w:lineRule="auto"/>
+        <w:rPr>
+          <w:rFonts w:ascii="Arial" w:eastAsia="Times New Roman" w:hAnsi="Arial" w:cs="Arial"/>
+          <w:color w:val="222222"/>
+          <w:sz w:val="19"/>
+          <w:szCs w:val="19"/>
+        </w:rPr>
+      </w:pPr>
+      <w:r>
+        <w:rPr>
+          <w:rFonts w:ascii="Arial" w:eastAsia="Times New Roman" w:hAnsi="Arial" w:cs="Arial"/>
+          <w:color w:val="222222"/>
+          <w:sz w:val="19"/>
+          <w:szCs w:val="19"/>
+        </w:rPr>
+        <w:t>7. Ability to share plan.</w:t>
+      </w:r>
+    </w:p>
+    <w:p>
+      <w:pPr>
+        <w:shd w:val="clear" w:color="auto" w:fill="FFFFFF"/>
+        <w:spacing w:after="0" w:line="240" w:lineRule="auto"/>
+        <w:rPr>
+          <w:rFonts w:ascii="Arial" w:eastAsia="Times New Roman" w:hAnsi="Arial" w:cs="Arial"/>
+          <w:color w:val="222222"/>
+          <w:sz w:val="19"/>
+          <w:szCs w:val="19"/>
+        </w:rPr>
+      </w:pPr>
+      <w:r>
+        <w:rPr>
+          <w:rFonts w:ascii="Arial" w:eastAsia="Times New Roman" w:hAnsi="Arial" w:cs="Arial"/>
+          <w:color w:val="222222"/>
+          <w:sz w:val="19"/>
+          <w:szCs w:val="19"/>
+        </w:rPr>
+        <w:t>8. Ability to rate a plan, dietitian/trainer.</w:t>
+      </w:r>
+    </w:p>
+    <w:p/>
+    <w:p>
+      <w:r>
+        <w:t>Some more details</w:t>
+      </w:r>
+      <w:bookmarkStart w:id="0" w:name="_GoBack"/>
+      <w:bookmarkEnd w:id="0"/>
+    </w:p>
+    <w:p>
       <w:pPr>
         <w:pStyle w:val="ListParagraph"/>
         <w:numPr>
@@ -164,8 +345,6 @@
       <w:r>
         <w:t xml:space="preserve">for </w:t>
       </w:r>
-      <w:bookmarkStart w:id="0" w:name="_GoBack"/>
-      <w:bookmarkEnd w:id="0"/>
       <w:r>
         <w:t>the user so that he/she can be part of expert list.</w:t>
       </w:r>
@@ -383,6 +562,7 @@
         </w:numPr>
       </w:pPr>
       <w:r>
+        <w:lastRenderedPageBreak/>
         <w:t>Playing with Kids</w:t>
       </w:r>
     </w:p>
@@ -524,7 +704,6 @@
         <w:ind w:left="2160"/>
       </w:pPr>
       <w:r>
-        <w:lastRenderedPageBreak/>
         <w:t>And so on…..</w:t>
       </w:r>
     </w:p>
@@ -1595,7 +1774,7 @@
 </file>
 
 <file path=customXml/itemProps1.xml><?xml version="1.0" encoding="utf-8"?>
-<ds:datastoreItem xmlns:ds="http://schemas.openxmlformats.org/officeDocument/2006/customXml" ds:itemID="{1A3BB54E-30D8-462D-9E95-DB5C435A89A2}">
+<ds:datastoreItem xmlns:ds="http://schemas.openxmlformats.org/officeDocument/2006/customXml" ds:itemID="{52F0FEF3-78B9-4812-887A-47A3C333C4DD}">
   <ds:schemaRefs>
     <ds:schemaRef ds:uri="http://schemas.openxmlformats.org/officeDocument/2006/bibliography"/>
   </ds:schemaRefs>

</xml_diff>